<commit_message>
Modified documentary and added pictures and media folder
</commit_message>
<xml_diff>
--- a/VMKS.docx
+++ b/VMKS.docx
@@ -88,16 +88,6 @@
         </w:rPr>
         <w:t>Документация)</w:t>
       </w:r>
-    </w:p>
-    <w:p>
-      <w:pPr>
-        <w:jc w:val="center"/>
-        <w:rPr>
-          <w:b/>
-          <w:sz w:val="48"/>
-          <w:lang w:val="bg-BG"/>
-        </w:rPr>
-      </w:pPr>
     </w:p>
     <w:p>
       <w:pPr>
@@ -236,6 +226,35 @@
           <w:sz w:val="40"/>
           <w:lang w:val="bg-BG"/>
         </w:rPr>
+        <w:t xml:space="preserve">Използвани ел. компоненти </w:t>
+      </w:r>
+    </w:p>
+    <w:p>
+      <w:pPr>
+        <w:pStyle w:val="ListParagraph"/>
+        <w:rPr>
+          <w:sz w:val="40"/>
+          <w:lang w:val="bg-BG"/>
+        </w:rPr>
+      </w:pPr>
+    </w:p>
+    <w:p>
+      <w:pPr>
+        <w:pStyle w:val="ListParagraph"/>
+        <w:numPr>
+          <w:ilvl w:val="0"/>
+          <w:numId w:val="1"/>
+        </w:numPr>
+        <w:rPr>
+          <w:sz w:val="40"/>
+          <w:lang w:val="bg-BG"/>
+        </w:rPr>
+      </w:pPr>
+      <w:r>
+        <w:rPr>
+          <w:sz w:val="40"/>
+          <w:lang w:val="bg-BG"/>
+        </w:rPr>
         <w:t>Същност на проекта</w:t>
       </w:r>
     </w:p>
@@ -270,12 +289,25 @@
           <w:sz w:val="40"/>
           <w:lang w:val="bg-BG"/>
         </w:rPr>
-        <w:t>4.2</w:t>
-      </w:r>
-      <w:r>
-        <w:rPr>
-          <w:sz w:val="40"/>
-          <w:lang w:val="bg-BG"/>
+        <w:t>5</w:t>
+      </w:r>
+      <w:r>
+        <w:rPr>
+          <w:sz w:val="40"/>
+          <w:lang w:val="bg-BG"/>
+        </w:rPr>
+        <w:t>.2</w:t>
+      </w:r>
+      <w:r>
+        <w:rPr>
+          <w:sz w:val="40"/>
+          <w:lang w:val="bg-BG"/>
+        </w:rPr>
+        <w:t xml:space="preserve"> </w:t>
+      </w:r>
+      <w:r>
+        <w:rPr>
+          <w:sz w:val="40"/>
         </w:rPr>
         <w:t xml:space="preserve"> </w:t>
       </w:r>
@@ -441,6 +473,94 @@
     </w:p>
     <w:p>
       <w:pPr>
+        <w:rPr>
+          <w:sz w:val="40"/>
+          <w:lang w:val="bg-BG"/>
+        </w:rPr>
+      </w:pPr>
+    </w:p>
+    <w:p>
+      <w:pPr>
+        <w:rPr>
+          <w:sz w:val="40"/>
+          <w:lang w:val="bg-BG"/>
+        </w:rPr>
+      </w:pPr>
+    </w:p>
+    <w:p>
+      <w:pPr>
+        <w:rPr>
+          <w:sz w:val="40"/>
+          <w:lang w:val="bg-BG"/>
+        </w:rPr>
+      </w:pPr>
+    </w:p>
+    <w:p>
+      <w:pPr>
+        <w:rPr>
+          <w:sz w:val="40"/>
+          <w:lang w:val="bg-BG"/>
+        </w:rPr>
+      </w:pPr>
+    </w:p>
+    <w:p>
+      <w:pPr>
+        <w:rPr>
+          <w:sz w:val="40"/>
+          <w:lang w:val="bg-BG"/>
+        </w:rPr>
+      </w:pPr>
+    </w:p>
+    <w:p>
+      <w:pPr>
+        <w:rPr>
+          <w:sz w:val="40"/>
+          <w:lang w:val="bg-BG"/>
+        </w:rPr>
+      </w:pPr>
+    </w:p>
+    <w:p>
+      <w:pPr>
+        <w:rPr>
+          <w:sz w:val="40"/>
+          <w:lang w:val="bg-BG"/>
+        </w:rPr>
+      </w:pPr>
+    </w:p>
+    <w:p>
+      <w:pPr>
+        <w:rPr>
+          <w:sz w:val="40"/>
+          <w:lang w:val="bg-BG"/>
+        </w:rPr>
+      </w:pPr>
+    </w:p>
+    <w:p>
+      <w:pPr>
+        <w:rPr>
+          <w:sz w:val="40"/>
+          <w:lang w:val="bg-BG"/>
+        </w:rPr>
+      </w:pPr>
+    </w:p>
+    <w:p>
+      <w:pPr>
+        <w:rPr>
+          <w:sz w:val="40"/>
+          <w:lang w:val="bg-BG"/>
+        </w:rPr>
+      </w:pPr>
+    </w:p>
+    <w:p>
+      <w:pPr>
+        <w:rPr>
+          <w:sz w:val="40"/>
+          <w:lang w:val="bg-BG"/>
+        </w:rPr>
+      </w:pPr>
+    </w:p>
+    <w:p>
+      <w:pPr>
         <w:ind w:left="360"/>
         <w:jc w:val="center"/>
         <w:rPr>
@@ -459,6 +579,7 @@
           <w:szCs w:val="28"/>
           <w:lang w:val="bg-BG"/>
         </w:rPr>
+        <w:lastRenderedPageBreak/>
         <w:t>Първоначални идеи и проблеми</w:t>
       </w:r>
     </w:p>
@@ -530,7 +651,7 @@
                     </pic:cNvPicPr>
                   </pic:nvPicPr>
                   <pic:blipFill>
-                    <a:blip r:embed="rId5">
+                    <a:blip r:embed="rId6">
                       <a:extLst>
                         <a:ext uri="{28A0092B-C50C-407E-A947-70E740481C1C}">
                           <a14:useLocalDpi xmlns:a14="http://schemas.microsoft.com/office/drawing/2010/main" val="0"/>
@@ -616,43 +737,20 @@
       </w:pPr>
       <w:r>
         <w:rPr>
-          <w:sz w:val="40"/>
-          <w:lang w:val="bg-BG"/>
-        </w:rPr>
-        <w:t xml:space="preserve">Разгледахме други роботи в интернет и това които решихме да направим е механизъм, който повдига (и евентуално преобръща) другия </w:t>
-      </w:r>
-      <w:r>
-        <w:rPr>
-          <w:sz w:val="40"/>
-        </w:rPr>
-        <w:t>battle bot.</w:t>
-      </w:r>
-    </w:p>
-    <w:p>
-      <w:pPr>
-        <w:rPr>
-          <w:sz w:val="40"/>
-          <w:lang w:val="bg-BG"/>
-        </w:rPr>
-      </w:pPr>
-    </w:p>
-    <w:p>
-      <w:pPr>
-        <w:jc w:val="center"/>
-        <w:rPr>
-          <w:sz w:val="40"/>
-          <w:lang w:val="bg-BG"/>
-        </w:rPr>
-      </w:pPr>
-      <w:r>
-        <w:rPr>
           <w:noProof/>
         </w:rPr>
-        <w:lastRenderedPageBreak/>
         <w:drawing>
-          <wp:inline distT="0" distB="0" distL="0" distR="0" wp14:anchorId="4C47084E" wp14:editId="5C1686A1">
+          <wp:anchor distT="0" distB="0" distL="114300" distR="114300" simplePos="0" relativeHeight="251636224" behindDoc="0" locked="0" layoutInCell="1" allowOverlap="1" wp14:anchorId="4C47084E" wp14:editId="769DA7F7">
+            <wp:simplePos x="0" y="0"/>
+            <wp:positionH relativeFrom="margin">
+              <wp:posOffset>409575</wp:posOffset>
+            </wp:positionH>
+            <wp:positionV relativeFrom="margin">
+              <wp:posOffset>4257675</wp:posOffset>
+            </wp:positionV>
             <wp:extent cx="4714875" cy="3962400"/>
             <wp:effectExtent l="0" t="0" r="9525" b="0"/>
+            <wp:wrapSquare wrapText="bothSides"/>
             <wp:docPr id="2" name="Картина 2" descr="battle bot c4d"/>
             <wp:cNvGraphicFramePr>
               <a:graphicFrameLocks xmlns:a="http://schemas.openxmlformats.org/drawingml/2006/main" noChangeAspect="1"/>
@@ -667,7 +765,7 @@
                     </pic:cNvPicPr>
                   </pic:nvPicPr>
                   <pic:blipFill>
-                    <a:blip r:embed="rId6">
+                    <a:blip r:embed="rId7">
                       <a:extLst>
                         <a:ext uri="{28A0092B-C50C-407E-A947-70E740481C1C}">
                           <a14:useLocalDpi xmlns:a14="http://schemas.microsoft.com/office/drawing/2010/main" val="0"/>
@@ -695,9 +793,22 @@
                 </pic:pic>
               </a:graphicData>
             </a:graphic>
-          </wp:inline>
+          </wp:anchor>
         </w:drawing>
       </w:r>
+      <w:r>
+        <w:rPr>
+          <w:sz w:val="40"/>
+          <w:lang w:val="bg-BG"/>
+        </w:rPr>
+        <w:t xml:space="preserve">Разгледахме други роботи в интернет и това които решихме да направим е механизъм, който повдига (и евентуално преобръща) другия </w:t>
+      </w:r>
+      <w:r>
+        <w:rPr>
+          <w:sz w:val="40"/>
+        </w:rPr>
+        <w:t>battle bot.</w:t>
+      </w:r>
     </w:p>
     <w:p>
       <w:pPr>
@@ -797,6 +908,7 @@
           <w:sz w:val="40"/>
           <w:lang w:val="bg-BG"/>
         </w:rPr>
+        <w:lastRenderedPageBreak/>
         <w:t xml:space="preserve">Количката си работеше доста добре, но след като я тествахме няколко пъти установихме, че </w:t>
       </w:r>
       <w:r>
@@ -919,7 +1031,7 @@
                     <pic:cNvPicPr/>
                   </pic:nvPicPr>
                   <pic:blipFill>
-                    <a:blip r:embed="rId7"/>
+                    <a:blip r:embed="rId8"/>
                     <a:stretch>
                       <a:fillRect/>
                     </a:stretch>
@@ -1056,8 +1168,18 @@
     </w:p>
     <w:p>
       <w:pPr>
+        <w:rPr>
+          <w:sz w:val="40"/>
+          <w:lang w:val="bg-BG"/>
+        </w:rPr>
+      </w:pPr>
+    </w:p>
+    <w:p>
+      <w:pPr>
         <w:jc w:val="center"/>
         <w:rPr>
+          <w:b/>
+          <w:bCs/>
           <w:sz w:val="48"/>
           <w:szCs w:val="28"/>
           <w:lang w:val="bg-BG"/>
@@ -1065,10 +1187,13 @@
       </w:pPr>
       <w:r>
         <w:rPr>
+          <w:b/>
+          <w:bCs/>
           <w:sz w:val="48"/>
           <w:szCs w:val="28"/>
           <w:lang w:val="bg-BG"/>
         </w:rPr>
+        <w:lastRenderedPageBreak/>
         <w:t>Нови идеи и решения на проблемите</w:t>
       </w:r>
     </w:p>
@@ -1101,6 +1226,192 @@
       <w:pPr>
         <w:rPr>
           <w:sz w:val="40"/>
+          <w:lang w:val="bg-BG"/>
+        </w:rPr>
+      </w:pPr>
+      <w:r>
+        <w:rPr>
+          <w:sz w:val="40"/>
+          <w:lang w:val="bg-BG"/>
+        </w:rPr>
+        <w:br w:type="page"/>
+      </w:r>
+    </w:p>
+    <w:p>
+      <w:pPr>
+        <w:jc w:val="center"/>
+        <w:rPr>
+          <w:b/>
+          <w:bCs/>
+          <w:sz w:val="48"/>
+          <w:szCs w:val="28"/>
+          <w:lang w:val="bg-BG"/>
+        </w:rPr>
+      </w:pPr>
+      <w:r>
+        <w:rPr>
+          <w:b/>
+          <w:bCs/>
+          <w:sz w:val="48"/>
+          <w:szCs w:val="28"/>
+          <w:lang w:val="bg-BG"/>
+        </w:rPr>
+        <w:lastRenderedPageBreak/>
+        <w:t>Използвани ел. компоненти</w:t>
+      </w:r>
+    </w:p>
+    <w:p>
+      <w:pPr>
+        <w:rPr>
+          <w:b/>
+          <w:bCs/>
+          <w:sz w:val="40"/>
+          <w:lang w:val="bg-BG"/>
+        </w:rPr>
+      </w:pPr>
+    </w:p>
+    <w:p>
+      <w:pPr>
+        <w:rPr>
+          <w:sz w:val="40"/>
+          <w:lang w:val="bg-BG"/>
+        </w:rPr>
+      </w:pPr>
+      <w:r>
+        <w:rPr>
+          <w:sz w:val="40"/>
+          <w:lang w:val="bg-BG"/>
+        </w:rPr>
+        <w:t>(дадох ти списъка напиши ги)</w:t>
+      </w:r>
+    </w:p>
+    <w:p>
+      <w:pPr>
+        <w:rPr>
+          <w:sz w:val="40"/>
+          <w:lang w:val="bg-BG"/>
+        </w:rPr>
+      </w:pPr>
+    </w:p>
+    <w:p>
+      <w:pPr>
+        <w:rPr>
+          <w:sz w:val="40"/>
+          <w:lang w:val="bg-BG"/>
+        </w:rPr>
+      </w:pPr>
+    </w:p>
+    <w:p>
+      <w:pPr>
+        <w:rPr>
+          <w:sz w:val="40"/>
+          <w:lang w:val="bg-BG"/>
+        </w:rPr>
+      </w:pPr>
+    </w:p>
+    <w:p>
+      <w:pPr>
+        <w:jc w:val="center"/>
+        <w:rPr>
+          <w:b/>
+          <w:bCs/>
+          <w:sz w:val="48"/>
+          <w:szCs w:val="28"/>
+          <w:lang w:val="bg-BG"/>
+        </w:rPr>
+      </w:pPr>
+    </w:p>
+    <w:p>
+      <w:pPr>
+        <w:jc w:val="center"/>
+        <w:rPr>
+          <w:b/>
+          <w:bCs/>
+          <w:sz w:val="48"/>
+          <w:szCs w:val="28"/>
+          <w:lang w:val="bg-BG"/>
+        </w:rPr>
+      </w:pPr>
+    </w:p>
+    <w:p>
+      <w:pPr>
+        <w:jc w:val="center"/>
+        <w:rPr>
+          <w:b/>
+          <w:bCs/>
+          <w:sz w:val="48"/>
+          <w:szCs w:val="28"/>
+          <w:lang w:val="bg-BG"/>
+        </w:rPr>
+      </w:pPr>
+    </w:p>
+    <w:p>
+      <w:pPr>
+        <w:jc w:val="center"/>
+        <w:rPr>
+          <w:b/>
+          <w:bCs/>
+          <w:sz w:val="48"/>
+          <w:szCs w:val="28"/>
+          <w:lang w:val="bg-BG"/>
+        </w:rPr>
+      </w:pPr>
+    </w:p>
+    <w:p>
+      <w:pPr>
+        <w:jc w:val="center"/>
+        <w:rPr>
+          <w:b/>
+          <w:bCs/>
+          <w:sz w:val="48"/>
+          <w:szCs w:val="28"/>
+          <w:lang w:val="bg-BG"/>
+        </w:rPr>
+      </w:pPr>
+    </w:p>
+    <w:p>
+      <w:pPr>
+        <w:jc w:val="center"/>
+        <w:rPr>
+          <w:b/>
+          <w:bCs/>
+          <w:sz w:val="48"/>
+          <w:szCs w:val="28"/>
+          <w:lang w:val="bg-BG"/>
+        </w:rPr>
+      </w:pPr>
+    </w:p>
+    <w:p>
+      <w:pPr>
+        <w:jc w:val="center"/>
+        <w:rPr>
+          <w:b/>
+          <w:bCs/>
+          <w:sz w:val="48"/>
+          <w:szCs w:val="28"/>
+          <w:lang w:val="bg-BG"/>
+        </w:rPr>
+      </w:pPr>
+    </w:p>
+    <w:p>
+      <w:pPr>
+        <w:jc w:val="center"/>
+        <w:rPr>
+          <w:b/>
+          <w:bCs/>
+          <w:sz w:val="48"/>
+          <w:szCs w:val="28"/>
+          <w:lang w:val="bg-BG"/>
+        </w:rPr>
+      </w:pPr>
+    </w:p>
+    <w:p>
+      <w:pPr>
+        <w:rPr>
+          <w:b/>
+          <w:bCs/>
+          <w:sz w:val="48"/>
+          <w:szCs w:val="28"/>
           <w:lang w:val="bg-BG"/>
         </w:rPr>
       </w:pPr>
@@ -1175,6 +1486,476 @@
     <w:p>
       <w:pPr>
         <w:rPr>
+          <w:sz w:val="40"/>
+        </w:rPr>
+      </w:pPr>
+      <w:r>
+        <w:rPr>
+          <w:noProof/>
+          <w:sz w:val="40"/>
+        </w:rPr>
+        <w:drawing>
+          <wp:inline distT="0" distB="0" distL="0" distR="0" wp14:anchorId="5644B0D5" wp14:editId="576B7538">
+            <wp:extent cx="3838575" cy="3539465"/>
+            <wp:effectExtent l="0" t="0" r="0" b="4445"/>
+            <wp:docPr id="6" name="Picture 6"/>
+            <wp:cNvGraphicFramePr>
+              <a:graphicFrameLocks xmlns:a="http://schemas.openxmlformats.org/drawingml/2006/main" noChangeAspect="1"/>
+            </wp:cNvGraphicFramePr>
+            <a:graphic xmlns:a="http://schemas.openxmlformats.org/drawingml/2006/main">
+              <a:graphicData uri="http://schemas.openxmlformats.org/drawingml/2006/picture">
+                <pic:pic xmlns:pic="http://schemas.openxmlformats.org/drawingml/2006/picture">
+                  <pic:nvPicPr>
+                    <pic:cNvPr id="6" name="Picture 6"/>
+                    <pic:cNvPicPr/>
+                  </pic:nvPicPr>
+                  <pic:blipFill>
+                    <a:blip r:embed="rId9">
+                      <a:extLst>
+                        <a:ext uri="{28A0092B-C50C-407E-A947-70E740481C1C}">
+                          <a14:useLocalDpi xmlns:a14="http://schemas.microsoft.com/office/drawing/2010/main" val="0"/>
+                        </a:ext>
+                      </a:extLst>
+                    </a:blip>
+                    <a:stretch>
+                      <a:fillRect/>
+                    </a:stretch>
+                  </pic:blipFill>
+                  <pic:spPr>
+                    <a:xfrm>
+                      <a:off x="0" y="0"/>
+                      <a:ext cx="3838575" cy="3539465"/>
+                    </a:xfrm>
+                    <a:prstGeom prst="rect">
+                      <a:avLst/>
+                    </a:prstGeom>
+                  </pic:spPr>
+                </pic:pic>
+              </a:graphicData>
+            </a:graphic>
+          </wp:inline>
+        </w:drawing>
+      </w:r>
+    </w:p>
+    <w:p>
+      <w:pPr>
+        <w:rPr>
+          <w:sz w:val="40"/>
+          <w:lang w:val="bg-BG"/>
+        </w:rPr>
+      </w:pPr>
+      <w:r>
+        <w:rPr>
+          <w:sz w:val="40"/>
+          <w:lang w:val="bg-BG"/>
+        </w:rPr>
+        <w:t xml:space="preserve">Ето така изглеждаше новата </w:t>
+      </w:r>
+      <w:r>
+        <w:rPr>
+          <w:sz w:val="40"/>
+          <w:lang w:val="bg-BG"/>
+        </w:rPr>
+        <w:t xml:space="preserve">радиоуправляема кола, когато пристигна в София и всичко трябваше да започне отначало. Разучихме от интернет концепцията на работа на серво моторите. Обаче възникна проблем – серво моторът </w:t>
+      </w:r>
+      <w:r>
+        <w:rPr>
+          <w:sz w:val="40"/>
+        </w:rPr>
+        <w:t>SM-S8168B</w:t>
+      </w:r>
+      <w:r>
+        <w:rPr>
+          <w:sz w:val="40"/>
+          <w:lang w:val="bg-BG"/>
+        </w:rPr>
+        <w:t xml:space="preserve">, който използваме не можеше да бъде захранен директно от ардуиното – и решението на този проблем беше да се </w:t>
+      </w:r>
+      <w:r>
+        <w:rPr>
+          <w:sz w:val="40"/>
+          <w:lang w:val="bg-BG"/>
+        </w:rPr>
+        <w:lastRenderedPageBreak/>
+        <w:t>добави 9-волтова батерия, която да му предостави необходимото му захранващо напрежение.</w:t>
+      </w:r>
+      <w:r>
+        <w:rPr>
+          <w:sz w:val="40"/>
+          <w:lang w:val="bg-BG"/>
+        </w:rPr>
+        <w:t xml:space="preserve"> След това, добавихме и </w:t>
+      </w:r>
+      <w:r>
+        <w:rPr>
+          <w:sz w:val="40"/>
+        </w:rPr>
+        <w:t xml:space="preserve">Bluetooth </w:t>
+      </w:r>
+      <w:r>
+        <w:rPr>
+          <w:sz w:val="40"/>
+          <w:lang w:val="bg-BG"/>
+        </w:rPr>
+        <w:t>модула в схемата, захранван от ардуиното.</w:t>
+      </w:r>
+      <w:r>
+        <w:rPr>
+          <w:sz w:val="40"/>
+          <w:lang w:val="bg-BG"/>
+        </w:rPr>
+        <w:t xml:space="preserve"> </w:t>
+      </w:r>
+      <w:r>
+        <w:rPr>
+          <w:sz w:val="40"/>
+          <w:lang w:val="bg-BG"/>
+        </w:rPr>
+        <w:t xml:space="preserve">В начален етап използвахме вече готово, изтеглено от </w:t>
+      </w:r>
+      <w:r>
+        <w:rPr>
+          <w:sz w:val="40"/>
+        </w:rPr>
+        <w:t xml:space="preserve">Google play, </w:t>
+      </w:r>
+      <w:r>
+        <w:rPr>
+          <w:sz w:val="40"/>
+          <w:lang w:val="bg-BG"/>
+        </w:rPr>
+        <w:t xml:space="preserve">мобилно приложение за работа с </w:t>
+      </w:r>
+      <w:r>
+        <w:rPr>
+          <w:sz w:val="40"/>
+        </w:rPr>
+        <w:t xml:space="preserve">Bluetooth </w:t>
+      </w:r>
+      <w:r>
+        <w:rPr>
+          <w:sz w:val="40"/>
+          <w:lang w:val="bg-BG"/>
+        </w:rPr>
+        <w:t xml:space="preserve">предавател, за да тестваме дали моторът работи коректно и да правим промени по настройките на движението му, намирайки идеалния му градус на движение. </w:t>
+      </w:r>
+      <w:r>
+        <w:rPr>
+          <w:sz w:val="40"/>
+          <w:lang w:val="bg-BG"/>
+        </w:rPr>
+        <w:t xml:space="preserve">Първоначално решихме да запазим голяма част от </w:t>
+      </w:r>
+      <w:r>
+        <w:rPr>
+          <w:sz w:val="40"/>
+          <w:lang w:val="bg-BG"/>
+        </w:rPr>
+        <w:lastRenderedPageBreak/>
+        <w:t xml:space="preserve">визията и да разположим елементите върху </w:t>
+      </w:r>
+      <w:r>
+        <w:rPr>
+          <w:noProof/>
+          <w:sz w:val="40"/>
+          <w:lang w:val="bg-BG"/>
+        </w:rPr>
+        <w:drawing>
+          <wp:anchor distT="0" distB="0" distL="114300" distR="114300" simplePos="0" relativeHeight="251668992" behindDoc="0" locked="0" layoutInCell="1" allowOverlap="1" wp14:anchorId="29416CDC" wp14:editId="03DA83E6">
+            <wp:simplePos x="0" y="0"/>
+            <wp:positionH relativeFrom="margin">
+              <wp:posOffset>-104775</wp:posOffset>
+            </wp:positionH>
+            <wp:positionV relativeFrom="margin">
+              <wp:posOffset>1028700</wp:posOffset>
+            </wp:positionV>
+            <wp:extent cx="5943600" cy="3343275"/>
+            <wp:effectExtent l="152400" t="152400" r="361950" b="371475"/>
+            <wp:wrapSquare wrapText="bothSides"/>
+            <wp:docPr id="7" name="Picture 7"/>
+            <wp:cNvGraphicFramePr>
+              <a:graphicFrameLocks xmlns:a="http://schemas.openxmlformats.org/drawingml/2006/main" noChangeAspect="1"/>
+            </wp:cNvGraphicFramePr>
+            <a:graphic xmlns:a="http://schemas.openxmlformats.org/drawingml/2006/main">
+              <a:graphicData uri="http://schemas.openxmlformats.org/drawingml/2006/picture">
+                <pic:pic xmlns:pic="http://schemas.openxmlformats.org/drawingml/2006/picture">
+                  <pic:nvPicPr>
+                    <pic:cNvPr id="7" name="Picture 7"/>
+                    <pic:cNvPicPr/>
+                  </pic:nvPicPr>
+                  <pic:blipFill>
+                    <a:blip r:embed="rId10">
+                      <a:extLst>
+                        <a:ext uri="{28A0092B-C50C-407E-A947-70E740481C1C}">
+                          <a14:useLocalDpi xmlns:a14="http://schemas.microsoft.com/office/drawing/2010/main" val="0"/>
+                        </a:ext>
+                      </a:extLst>
+                    </a:blip>
+                    <a:stretch>
+                      <a:fillRect/>
+                    </a:stretch>
+                  </pic:blipFill>
+                  <pic:spPr>
+                    <a:xfrm>
+                      <a:off x="0" y="0"/>
+                      <a:ext cx="5943600" cy="3343275"/>
+                    </a:xfrm>
+                    <a:prstGeom prst="rect">
+                      <a:avLst/>
+                    </a:prstGeom>
+                    <a:ln>
+                      <a:noFill/>
+                    </a:ln>
+                    <a:effectLst>
+                      <a:outerShdw blurRad="292100" dist="139700" dir="2700000" algn="tl" rotWithShape="0">
+                        <a:srgbClr val="333333">
+                          <a:alpha val="65000"/>
+                        </a:srgbClr>
+                      </a:outerShdw>
+                    </a:effectLst>
+                  </pic:spPr>
+                </pic:pic>
+              </a:graphicData>
+            </a:graphic>
+          </wp:anchor>
+        </w:drawing>
+      </w:r>
+      <w:r>
+        <w:rPr>
+          <w:sz w:val="40"/>
+          <w:lang w:val="bg-BG"/>
+        </w:rPr>
+        <w:t>пластмасовата рамка</w:t>
+      </w:r>
+      <w:r>
+        <w:rPr>
+          <w:sz w:val="40"/>
+          <w:lang w:val="bg-BG"/>
+        </w:rPr>
+        <w:t>.</w:t>
+      </w:r>
+    </w:p>
+    <w:p>
+      <w:pPr>
+        <w:rPr>
+          <w:sz w:val="40"/>
+          <w:lang w:val="bg-BG"/>
+        </w:rPr>
+      </w:pPr>
+      <w:r>
+        <w:rPr>
+          <w:sz w:val="40"/>
+          <w:lang w:val="bg-BG"/>
+        </w:rPr>
+        <w:t xml:space="preserve">Така, обаче, не оставаше много място за компонентите и фиксирането им върху основата щеше да е трудно и нестабилно. Затова решихме да разглобим количката още, премахнахме пластмасовата рамка и излишните детайли. Купихме планки, болтове, гайки и шайби и се заехме да мислим как ще бъдат разположени те върху вече останалия пластмасов капак, предпазващ вградената електроника на колата. Премерихме, купихме </w:t>
+      </w:r>
+      <w:r>
+        <w:rPr>
+          <w:sz w:val="40"/>
+          <w:lang w:val="bg-BG"/>
+        </w:rPr>
+        <w:lastRenderedPageBreak/>
+        <w:t>правилният размер б</w:t>
+      </w:r>
+      <w:r>
+        <w:rPr>
+          <w:sz w:val="40"/>
+          <w:lang w:val="bg-BG"/>
+        </w:rPr>
+        <w:t>оргия, продупчихме на правилните места и разположихме общо 5 планки върху корпуса на колата, на които планки ще седят нашите елементи</w:t>
+      </w:r>
+      <w:r>
+        <w:rPr>
+          <w:sz w:val="40"/>
+          <w:lang w:val="bg-BG"/>
+        </w:rPr>
+        <w:t>, и още една планка, удължаваща лоста на серво мотора, за да може да се прикачи за оръжието</w:t>
+      </w:r>
+      <w:r>
+        <w:rPr>
+          <w:sz w:val="40"/>
+          <w:lang w:val="bg-BG"/>
+        </w:rPr>
+        <w:t xml:space="preserve">. Следваше да се изработи най-важната част на робота – оръжието му – то трябваше да бъде изработено от здрава, но лека метална сплав(алуминий). Поръчахме го за изработка на Евгений Томгов, преподавател в 3 блок на Техническия университет и беше готово след една </w:t>
+      </w:r>
+      <w:r>
+        <w:rPr>
+          <w:noProof/>
+          <w:sz w:val="40"/>
+          <w:lang w:val="bg-BG"/>
+        </w:rPr>
+        <w:drawing>
+          <wp:anchor distT="0" distB="0" distL="114300" distR="114300" simplePos="0" relativeHeight="251684352" behindDoc="1" locked="0" layoutInCell="1" allowOverlap="1" wp14:anchorId="0AEC2400" wp14:editId="41BA769A">
+            <wp:simplePos x="0" y="0"/>
+            <wp:positionH relativeFrom="column">
+              <wp:posOffset>0</wp:posOffset>
+            </wp:positionH>
+            <wp:positionV relativeFrom="paragraph">
+              <wp:posOffset>4303395</wp:posOffset>
+            </wp:positionV>
+            <wp:extent cx="5943600" cy="3343275"/>
+            <wp:effectExtent l="0" t="0" r="0" b="9525"/>
+            <wp:wrapTight wrapText="bothSides">
+              <wp:wrapPolygon edited="0">
+                <wp:start x="0" y="0"/>
+                <wp:lineTo x="0" y="21538"/>
+                <wp:lineTo x="21531" y="21538"/>
+                <wp:lineTo x="21531" y="0"/>
+                <wp:lineTo x="0" y="0"/>
+              </wp:wrapPolygon>
+            </wp:wrapTight>
+            <wp:docPr id="8" name="Picture 8"/>
+            <wp:cNvGraphicFramePr>
+              <a:graphicFrameLocks xmlns:a="http://schemas.openxmlformats.org/drawingml/2006/main" noChangeAspect="1"/>
+            </wp:cNvGraphicFramePr>
+            <a:graphic xmlns:a="http://schemas.openxmlformats.org/drawingml/2006/main">
+              <a:graphicData uri="http://schemas.openxmlformats.org/drawingml/2006/picture">
+                <pic:pic xmlns:pic="http://schemas.openxmlformats.org/drawingml/2006/picture">
+                  <pic:nvPicPr>
+                    <pic:cNvPr id="8" name="Picture 8"/>
+                    <pic:cNvPicPr/>
+                  </pic:nvPicPr>
+                  <pic:blipFill>
+                    <a:blip r:embed="rId11">
+                      <a:extLst>
+                        <a:ext uri="{28A0092B-C50C-407E-A947-70E740481C1C}">
+                          <a14:useLocalDpi xmlns:a14="http://schemas.microsoft.com/office/drawing/2010/main" val="0"/>
+                        </a:ext>
+                      </a:extLst>
+                    </a:blip>
+                    <a:stretch>
+                      <a:fillRect/>
+                    </a:stretch>
+                  </pic:blipFill>
+                  <pic:spPr>
+                    <a:xfrm>
+                      <a:off x="0" y="0"/>
+                      <a:ext cx="5943600" cy="3343275"/>
+                    </a:xfrm>
+                    <a:prstGeom prst="rect">
+                      <a:avLst/>
+                    </a:prstGeom>
+                  </pic:spPr>
+                </pic:pic>
+              </a:graphicData>
+            </a:graphic>
+          </wp:anchor>
+        </w:drawing>
+      </w:r>
+      <w:r>
+        <w:rPr>
+          <w:sz w:val="40"/>
+          <w:lang w:val="bg-BG"/>
+        </w:rPr>
+        <w:t xml:space="preserve">седмица. </w:t>
+      </w:r>
+    </w:p>
+    <w:p>
+      <w:pPr>
+        <w:rPr>
+          <w:sz w:val="40"/>
+          <w:lang w:val="bg-BG"/>
+        </w:rPr>
+      </w:pPr>
+      <w:r>
+        <w:rPr>
+          <w:sz w:val="40"/>
+          <w:lang w:val="bg-BG"/>
+        </w:rPr>
+        <w:lastRenderedPageBreak/>
+        <w:t xml:space="preserve">Сега оставаше само да сглобим всички елементи заедно и да мислим върху крайната визия на робота, като стърчащите джъмпери се оказаха голям враг на това… </w:t>
+      </w:r>
+    </w:p>
+    <w:p>
+      <w:pPr>
+        <w:rPr>
+          <w:sz w:val="40"/>
+          <w:lang w:val="bg-BG"/>
+        </w:rPr>
+      </w:pPr>
+    </w:p>
+    <w:p>
+      <w:pPr>
+        <w:rPr>
+          <w:sz w:val="40"/>
+          <w:lang w:val="bg-BG"/>
+        </w:rPr>
+      </w:pPr>
+      <w:r>
+        <w:rPr>
+          <w:noProof/>
+          <w:sz w:val="40"/>
+          <w:lang w:val="bg-BG"/>
+        </w:rPr>
+        <w:drawing>
+          <wp:inline distT="0" distB="0" distL="0" distR="0" wp14:anchorId="59CEB9B1" wp14:editId="622847F1">
+            <wp:extent cx="5943600" cy="3343275"/>
+            <wp:effectExtent l="0" t="0" r="0" b="9525"/>
+            <wp:docPr id="10" name="Picture 10"/>
+            <wp:cNvGraphicFramePr>
+              <a:graphicFrameLocks xmlns:a="http://schemas.openxmlformats.org/drawingml/2006/main" noChangeAspect="1"/>
+            </wp:cNvGraphicFramePr>
+            <a:graphic xmlns:a="http://schemas.openxmlformats.org/drawingml/2006/main">
+              <a:graphicData uri="http://schemas.openxmlformats.org/drawingml/2006/picture">
+                <pic:pic xmlns:pic="http://schemas.openxmlformats.org/drawingml/2006/picture">
+                  <pic:nvPicPr>
+                    <pic:cNvPr id="10" name="Picture 10"/>
+                    <pic:cNvPicPr/>
+                  </pic:nvPicPr>
+                  <pic:blipFill>
+                    <a:blip r:embed="rId12">
+                      <a:extLst>
+                        <a:ext uri="{28A0092B-C50C-407E-A947-70E740481C1C}">
+                          <a14:useLocalDpi xmlns:a14="http://schemas.microsoft.com/office/drawing/2010/main" val="0"/>
+                        </a:ext>
+                      </a:extLst>
+                    </a:blip>
+                    <a:stretch>
+                      <a:fillRect/>
+                    </a:stretch>
+                  </pic:blipFill>
+                  <pic:spPr>
+                    <a:xfrm>
+                      <a:off x="0" y="0"/>
+                      <a:ext cx="5943600" cy="3343275"/>
+                    </a:xfrm>
+                    <a:prstGeom prst="rect">
+                      <a:avLst/>
+                    </a:prstGeom>
+                  </pic:spPr>
+                </pic:pic>
+              </a:graphicData>
+            </a:graphic>
+          </wp:inline>
+        </w:drawing>
+      </w:r>
+    </w:p>
+    <w:p>
+      <w:pPr>
+        <w:rPr>
+          <w:sz w:val="40"/>
+          <w:lang w:val="bg-BG"/>
+        </w:rPr>
+      </w:pPr>
+    </w:p>
+    <w:p>
+      <w:pPr>
+        <w:rPr>
+          <w:sz w:val="40"/>
+          <w:lang w:val="bg-BG"/>
+        </w:rPr>
+      </w:pPr>
+      <w:r>
+        <w:rPr>
+          <w:sz w:val="40"/>
+          <w:lang w:val="bg-BG"/>
+        </w:rPr>
+        <w:t xml:space="preserve">Монтирахме оръжието за повдигащият елемент на серво мотора и функционираше точно по план. </w:t>
+      </w:r>
+    </w:p>
+    <w:p>
+      <w:pPr>
+        <w:rPr>
           <w:b/>
           <w:bCs/>
           <w:sz w:val="44"/>
@@ -1193,7 +1974,9 @@
           <w:lang w:val="bg-BG"/>
         </w:rPr>
       </w:pPr>
-      <w:r>
+    </w:p>
+    <w:p>
+      <w:pPr>
         <w:rPr>
           <w:b/>
           <w:bCs/>
@@ -1201,6 +1984,16 @@
           <w:szCs w:val="24"/>
           <w:lang w:val="bg-BG"/>
         </w:rPr>
+      </w:pPr>
+      <w:r>
+        <w:rPr>
+          <w:b/>
+          <w:bCs/>
+          <w:sz w:val="44"/>
+          <w:szCs w:val="24"/>
+          <w:lang w:val="bg-BG"/>
+        </w:rPr>
+        <w:lastRenderedPageBreak/>
         <w:t>4.2 Софтуерна част</w:t>
       </w:r>
     </w:p>
@@ -1226,6 +2019,78 @@
           <w:lang w:val="bg-BG"/>
         </w:rPr>
       </w:pPr>
+      <w:r>
+        <w:rPr>
+          <w:sz w:val="40"/>
+          <w:lang w:val="bg-BG"/>
+        </w:rPr>
+        <w:t>Кодът за управление на серво моторът беше може би най-лесната част от целият процес на разработка на проекта. Ето как работи той, под вида на блок схема:</w:t>
+      </w:r>
+    </w:p>
+    <w:p>
+      <w:pPr>
+        <w:rPr>
+          <w:sz w:val="40"/>
+          <w:lang w:val="bg-BG"/>
+        </w:rPr>
+      </w:pPr>
+      <w:r>
+        <w:rPr>
+          <w:noProof/>
+          <w:sz w:val="40"/>
+          <w:lang w:val="bg-BG"/>
+        </w:rPr>
+        <w:lastRenderedPageBreak/>
+        <w:drawing>
+          <wp:inline distT="0" distB="0" distL="0" distR="0" wp14:anchorId="1152C9C6" wp14:editId="02BE39F7">
+            <wp:extent cx="6343850" cy="7124632"/>
+            <wp:effectExtent l="0" t="0" r="0" b="635"/>
+            <wp:docPr id="11" name="Picture 11"/>
+            <wp:cNvGraphicFramePr>
+              <a:graphicFrameLocks xmlns:a="http://schemas.openxmlformats.org/drawingml/2006/main" noChangeAspect="1"/>
+            </wp:cNvGraphicFramePr>
+            <a:graphic xmlns:a="http://schemas.openxmlformats.org/drawingml/2006/main">
+              <a:graphicData uri="http://schemas.openxmlformats.org/drawingml/2006/picture">
+                <pic:pic xmlns:pic="http://schemas.openxmlformats.org/drawingml/2006/picture">
+                  <pic:nvPicPr>
+                    <pic:cNvPr id="11" name="Picture 11"/>
+                    <pic:cNvPicPr/>
+                  </pic:nvPicPr>
+                  <pic:blipFill>
+                    <a:blip r:embed="rId13">
+                      <a:extLst>
+                        <a:ext uri="{28A0092B-C50C-407E-A947-70E740481C1C}">
+                          <a14:useLocalDpi xmlns:a14="http://schemas.microsoft.com/office/drawing/2010/main" val="0"/>
+                        </a:ext>
+                      </a:extLst>
+                    </a:blip>
+                    <a:stretch>
+                      <a:fillRect/>
+                    </a:stretch>
+                  </pic:blipFill>
+                  <pic:spPr>
+                    <a:xfrm>
+                      <a:off x="0" y="0"/>
+                      <a:ext cx="6376243" cy="7161012"/>
+                    </a:xfrm>
+                    <a:prstGeom prst="rect">
+                      <a:avLst/>
+                    </a:prstGeom>
+                  </pic:spPr>
+                </pic:pic>
+              </a:graphicData>
+            </a:graphic>
+          </wp:inline>
+        </w:drawing>
+      </w:r>
+    </w:p>
+    <w:p>
+      <w:pPr>
+        <w:rPr>
+          <w:sz w:val="40"/>
+          <w:lang w:val="bg-BG"/>
+        </w:rPr>
+      </w:pPr>
     </w:p>
     <w:p>
       <w:pPr>
@@ -1238,7 +2103,10 @@
           <w:lang w:val="bg-BG"/>
         </w:rPr>
       </w:pPr>
-      <w:r>
+    </w:p>
+    <w:p>
+      <w:pPr>
+        <w:jc w:val="center"/>
         <w:rPr>
           <w:b/>
           <w:bCs/>
@@ -1246,6 +2114,16 @@
           <w:szCs w:val="28"/>
           <w:lang w:val="bg-BG"/>
         </w:rPr>
+      </w:pPr>
+      <w:r>
+        <w:rPr>
+          <w:b/>
+          <w:bCs/>
+          <w:sz w:val="48"/>
+          <w:szCs w:val="28"/>
+          <w:lang w:val="bg-BG"/>
+        </w:rPr>
+        <w:lastRenderedPageBreak/>
         <w:t>Мобилно приложение</w:t>
       </w:r>
     </w:p>
@@ -1286,6 +2164,110 @@
     </w:p>
     <w:p>
       <w:pPr>
+        <w:rPr>
+          <w:sz w:val="40"/>
+          <w:lang w:val="bg-BG"/>
+        </w:rPr>
+      </w:pPr>
+    </w:p>
+    <w:p>
+      <w:pPr>
+        <w:rPr>
+          <w:sz w:val="40"/>
+          <w:lang w:val="bg-BG"/>
+        </w:rPr>
+      </w:pPr>
+    </w:p>
+    <w:p>
+      <w:pPr>
+        <w:rPr>
+          <w:sz w:val="40"/>
+          <w:lang w:val="bg-BG"/>
+        </w:rPr>
+      </w:pPr>
+    </w:p>
+    <w:p>
+      <w:pPr>
+        <w:rPr>
+          <w:sz w:val="40"/>
+          <w:lang w:val="bg-BG"/>
+        </w:rPr>
+      </w:pPr>
+    </w:p>
+    <w:p>
+      <w:pPr>
+        <w:rPr>
+          <w:sz w:val="40"/>
+          <w:lang w:val="bg-BG"/>
+        </w:rPr>
+      </w:pPr>
+    </w:p>
+    <w:p>
+      <w:pPr>
+        <w:rPr>
+          <w:sz w:val="40"/>
+          <w:lang w:val="bg-BG"/>
+        </w:rPr>
+      </w:pPr>
+    </w:p>
+    <w:p>
+      <w:pPr>
+        <w:rPr>
+          <w:sz w:val="40"/>
+          <w:lang w:val="bg-BG"/>
+        </w:rPr>
+      </w:pPr>
+    </w:p>
+    <w:p>
+      <w:pPr>
+        <w:rPr>
+          <w:sz w:val="40"/>
+          <w:lang w:val="bg-BG"/>
+        </w:rPr>
+      </w:pPr>
+    </w:p>
+    <w:p>
+      <w:pPr>
+        <w:rPr>
+          <w:sz w:val="40"/>
+          <w:lang w:val="bg-BG"/>
+        </w:rPr>
+      </w:pPr>
+    </w:p>
+    <w:p>
+      <w:pPr>
+        <w:rPr>
+          <w:sz w:val="40"/>
+          <w:lang w:val="bg-BG"/>
+        </w:rPr>
+      </w:pPr>
+    </w:p>
+    <w:p>
+      <w:pPr>
+        <w:rPr>
+          <w:sz w:val="40"/>
+          <w:lang w:val="bg-BG"/>
+        </w:rPr>
+      </w:pPr>
+    </w:p>
+    <w:p>
+      <w:pPr>
+        <w:rPr>
+          <w:sz w:val="40"/>
+          <w:lang w:val="bg-BG"/>
+        </w:rPr>
+      </w:pPr>
+    </w:p>
+    <w:p>
+      <w:pPr>
+        <w:rPr>
+          <w:sz w:val="40"/>
+          <w:lang w:val="bg-BG"/>
+        </w:rPr>
+      </w:pPr>
+    </w:p>
+    <w:p>
+      <w:pPr>
         <w:jc w:val="center"/>
         <w:rPr>
           <w:b/>
@@ -1303,6 +2285,7 @@
           <w:szCs w:val="28"/>
           <w:lang w:val="bg-BG"/>
         </w:rPr>
+        <w:lastRenderedPageBreak/>
         <w:t>Разпределение на ролите</w:t>
       </w:r>
     </w:p>
@@ -1330,79 +2313,210 @@
           <w:sz w:val="40"/>
           <w:lang w:val="bg-BG"/>
         </w:rPr>
+        <w:t xml:space="preserve">(тук казваш че аз съм бил по хардуерната част и кода, а ти си разработил приложението, ще ти го обясня и </w:t>
+      </w:r>
+      <w:r>
+        <w:rPr>
+          <w:sz w:val="40"/>
+          <w:lang w:val="bg-BG"/>
+        </w:rPr>
+        <w:t xml:space="preserve">си </w:t>
+      </w:r>
+      <w:r>
+        <w:rPr>
+          <w:sz w:val="40"/>
+          <w:lang w:val="bg-BG"/>
+        </w:rPr>
+        <w:t>писал документацията)</w:t>
+      </w:r>
+    </w:p>
+    <w:p>
+      <w:pPr>
+        <w:rPr>
+          <w:sz w:val="40"/>
+          <w:lang w:val="bg-BG"/>
+        </w:rPr>
+      </w:pPr>
+    </w:p>
+    <w:p>
+      <w:pPr>
+        <w:rPr>
+          <w:sz w:val="40"/>
+          <w:lang w:val="bg-BG"/>
+        </w:rPr>
+      </w:pPr>
+    </w:p>
+    <w:p>
+      <w:pPr>
+        <w:rPr>
+          <w:sz w:val="40"/>
+          <w:lang w:val="bg-BG"/>
+        </w:rPr>
+      </w:pPr>
+    </w:p>
+    <w:p>
+      <w:pPr>
+        <w:rPr>
+          <w:sz w:val="40"/>
+          <w:lang w:val="bg-BG"/>
+        </w:rPr>
+      </w:pPr>
+    </w:p>
+    <w:p>
+      <w:pPr>
+        <w:rPr>
+          <w:sz w:val="40"/>
+          <w:lang w:val="bg-BG"/>
+        </w:rPr>
+      </w:pPr>
+    </w:p>
+    <w:p>
+      <w:pPr>
+        <w:rPr>
+          <w:sz w:val="40"/>
+          <w:lang w:val="bg-BG"/>
+        </w:rPr>
+      </w:pPr>
+    </w:p>
+    <w:p>
+      <w:pPr>
+        <w:rPr>
+          <w:sz w:val="40"/>
+          <w:lang w:val="bg-BG"/>
+        </w:rPr>
+      </w:pPr>
+    </w:p>
+    <w:p>
+      <w:pPr>
+        <w:rPr>
+          <w:sz w:val="40"/>
+          <w:lang w:val="bg-BG"/>
+        </w:rPr>
+      </w:pPr>
+    </w:p>
+    <w:p>
+      <w:pPr>
+        <w:rPr>
+          <w:sz w:val="40"/>
+          <w:lang w:val="bg-BG"/>
+        </w:rPr>
+      </w:pPr>
+    </w:p>
+    <w:p>
+      <w:pPr>
+        <w:rPr>
+          <w:sz w:val="40"/>
+          <w:lang w:val="bg-BG"/>
+        </w:rPr>
+      </w:pPr>
+    </w:p>
+    <w:p>
+      <w:pPr>
+        <w:rPr>
+          <w:sz w:val="40"/>
+          <w:lang w:val="bg-BG"/>
+        </w:rPr>
+      </w:pPr>
+    </w:p>
+    <w:p>
+      <w:pPr>
+        <w:rPr>
+          <w:sz w:val="40"/>
+          <w:lang w:val="bg-BG"/>
+        </w:rPr>
+      </w:pPr>
+    </w:p>
+    <w:p>
+      <w:pPr>
+        <w:jc w:val="center"/>
+        <w:rPr>
+          <w:b/>
+          <w:bCs/>
+          <w:sz w:val="48"/>
+          <w:szCs w:val="28"/>
+          <w:lang w:val="bg-BG"/>
+        </w:rPr>
+      </w:pPr>
+      <w:r>
+        <w:rPr>
+          <w:b/>
+          <w:bCs/>
+          <w:sz w:val="48"/>
+          <w:szCs w:val="28"/>
+          <w:lang w:val="bg-BG"/>
+        </w:rPr>
         <w:lastRenderedPageBreak/>
-        <w:t xml:space="preserve">(тук казваш че аз съм бил по хардуерната част и кода, а ти си разработил приложението, ще ти го обясня и </w:t>
-      </w:r>
-      <w:r>
-        <w:rPr>
-          <w:sz w:val="40"/>
-          <w:lang w:val="bg-BG"/>
-        </w:rPr>
-        <w:t xml:space="preserve">си </w:t>
-      </w:r>
-      <w:r>
-        <w:rPr>
-          <w:sz w:val="40"/>
-          <w:lang w:val="bg-BG"/>
-        </w:rPr>
-        <w:t>писал документацията)</w:t>
-      </w:r>
-    </w:p>
-    <w:p>
-      <w:pPr>
-        <w:rPr>
-          <w:sz w:val="40"/>
-          <w:lang w:val="bg-BG"/>
-        </w:rPr>
-      </w:pPr>
-    </w:p>
-    <w:p>
-      <w:pPr>
-        <w:jc w:val="center"/>
-        <w:rPr>
-          <w:b/>
-          <w:bCs/>
-          <w:sz w:val="48"/>
-          <w:szCs w:val="28"/>
-          <w:lang w:val="bg-BG"/>
-        </w:rPr>
-      </w:pPr>
-      <w:r>
-        <w:rPr>
-          <w:b/>
-          <w:bCs/>
-          <w:sz w:val="48"/>
-          <w:szCs w:val="28"/>
-          <w:lang w:val="bg-BG"/>
-        </w:rPr>
         <w:t xml:space="preserve">Електрически схеми </w:t>
       </w:r>
     </w:p>
     <w:p>
       <w:pPr>
-        <w:jc w:val="center"/>
-        <w:rPr>
-          <w:b/>
-          <w:bCs/>
-          <w:sz w:val="48"/>
-          <w:szCs w:val="28"/>
-          <w:lang w:val="bg-BG"/>
-        </w:rPr>
-      </w:pPr>
-    </w:p>
-    <w:p>
-      <w:pPr>
-        <w:rPr>
-          <w:sz w:val="40"/>
-          <w:lang w:val="bg-BG"/>
-        </w:rPr>
-      </w:pPr>
-      <w:r>
-        <w:rPr>
-          <w:sz w:val="40"/>
-          <w:lang w:val="bg-BG"/>
-        </w:rPr>
-        <w:t>(Ще ги кача по-късно)</w:t>
+        <w:rPr>
+          <w:sz w:val="40"/>
+          <w:lang w:val="bg-BG"/>
+        </w:rPr>
+      </w:pPr>
+      <w:r>
+        <w:rPr>
+          <w:noProof/>
+          <w:sz w:val="40"/>
+          <w:lang w:val="bg-BG"/>
+        </w:rPr>
+        <w:drawing>
+          <wp:anchor distT="0" distB="0" distL="114300" distR="114300" simplePos="0" relativeHeight="251633152" behindDoc="0" locked="0" layoutInCell="1" allowOverlap="1" wp14:anchorId="5F02D139" wp14:editId="2BC54371">
+            <wp:simplePos x="0" y="0"/>
+            <wp:positionH relativeFrom="margin">
+              <wp:posOffset>-314960</wp:posOffset>
+            </wp:positionH>
+            <wp:positionV relativeFrom="margin">
+              <wp:posOffset>1295400</wp:posOffset>
+            </wp:positionV>
+            <wp:extent cx="6671945" cy="4591050"/>
+            <wp:effectExtent l="0" t="0" r="0" b="0"/>
+            <wp:wrapSquare wrapText="bothSides"/>
+            <wp:docPr id="4" name="Picture 4"/>
+            <wp:cNvGraphicFramePr>
+              <a:graphicFrameLocks xmlns:a="http://schemas.openxmlformats.org/drawingml/2006/main" noChangeAspect="1"/>
+            </wp:cNvGraphicFramePr>
+            <a:graphic xmlns:a="http://schemas.openxmlformats.org/drawingml/2006/main">
+              <a:graphicData uri="http://schemas.openxmlformats.org/drawingml/2006/picture">
+                <pic:pic xmlns:pic="http://schemas.openxmlformats.org/drawingml/2006/picture">
+                  <pic:nvPicPr>
+                    <pic:cNvPr id="4" name="Picture 4"/>
+                    <pic:cNvPicPr/>
+                  </pic:nvPicPr>
+                  <pic:blipFill>
+                    <a:blip r:embed="rId14">
+                      <a:extLst>
+                        <a:ext uri="{28A0092B-C50C-407E-A947-70E740481C1C}">
+                          <a14:useLocalDpi xmlns:a14="http://schemas.microsoft.com/office/drawing/2010/main" val="0"/>
+                        </a:ext>
+                      </a:extLst>
+                    </a:blip>
+                    <a:stretch>
+                      <a:fillRect/>
+                    </a:stretch>
+                  </pic:blipFill>
+                  <pic:spPr>
+                    <a:xfrm>
+                      <a:off x="0" y="0"/>
+                      <a:ext cx="6671945" cy="4591050"/>
+                    </a:xfrm>
+                    <a:prstGeom prst="rect">
+                      <a:avLst/>
+                    </a:prstGeom>
+                  </pic:spPr>
+                </pic:pic>
+              </a:graphicData>
+            </a:graphic>
+            <wp14:sizeRelH relativeFrom="margin">
+              <wp14:pctWidth>0</wp14:pctWidth>
+            </wp14:sizeRelH>
+            <wp14:sizeRelV relativeFrom="margin">
+              <wp14:pctHeight>0</wp14:pctHeight>
+            </wp14:sizeRelV>
+          </wp:anchor>
+        </w:drawing>
       </w:r>
     </w:p>
     <w:sectPr>
@@ -1924,7 +3038,7 @@
     <w:lsdException w:name="Table Web 2" w:semiHidden="1" w:unhideWhenUsed="1"/>
     <w:lsdException w:name="Table Web 3" w:semiHidden="1" w:unhideWhenUsed="1"/>
     <w:lsdException w:name="Balloon Text" w:semiHidden="1" w:unhideWhenUsed="1"/>
-    <w:lsdException w:name="Table Grid" w:semiHidden="1" w:uiPriority="59" w:unhideWhenUsed="1"/>
+    <w:lsdException w:name="Table Grid" w:uiPriority="59"/>
     <w:lsdException w:name="Table Theme" w:semiHidden="1" w:unhideWhenUsed="1"/>
     <w:lsdException w:name="Placeholder Text" w:semiHidden="1"/>
     <w:lsdException w:name="No Spacing" w:uiPriority="1" w:qFormat="1"/>
@@ -2505,4 +3619,16 @@
   <a:objectDefaults/>
   <a:extraClrSchemeLst/>
 </a:theme>
+</file>
+
+<file path=customXml/item1.xml><?xml version="1.0" encoding="utf-8"?>
+<b:Sources xmlns:b="http://schemas.openxmlformats.org/officeDocument/2006/bibliography" xmlns="http://schemas.openxmlformats.org/officeDocument/2006/bibliography" SelectedStyle="\APASixthEditionOfficeOnline.xsl" StyleName="APA" Version="6"/>
+</file>
+
+<file path=customXml/itemProps1.xml><?xml version="1.0" encoding="utf-8"?>
+<ds:datastoreItem xmlns:ds="http://schemas.openxmlformats.org/officeDocument/2006/customXml" ds:itemID="{5F08A1C2-174C-4664-9180-CEE3372EEE10}">
+  <ds:schemaRefs>
+    <ds:schemaRef ds:uri="http://schemas.openxmlformats.org/officeDocument/2006/bibliography"/>
+  </ds:schemaRefs>
+</ds:datastoreItem>
 </file>
</xml_diff>